<commit_message>
Add .gitignore and update BRD document
</commit_message>
<xml_diff>
--- a/Requirements/BRD AI Health Companion.docx
+++ b/Requirements/BRD AI Health Companion.docx
@@ -85,13 +85,8 @@
         </w:rPr>
       </w:pPr>
       <w:r>
-        <w:rPr>
-          <w:noProof/>
-        </w:rPr>
-      </w:r>
-      <w:r>
-        <w:pict w14:anchorId="6FF416F9">
-          <v:rect id="Horizontal Line 1" o:spid="_x0000_s1044" style="width:468pt;height:.05pt;visibility:visible;mso-wrap-style:square;mso-left-percent:-10001;mso-top-percent:-10001;mso-position-horizontal:absolute;mso-position-horizontal-relative:char;mso-position-vertical:absolute;mso-position-vertical-relative:line;mso-left-percent:-10001;mso-top-percent:-10001;v-text-anchor:top" o:gfxdata="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" filled="f">
+        <w:pict w14:anchorId="392D6717">
+          <v:rect id="Horizontal Line 1" o:spid="_x0000_s1044" alt="" style="width:468pt;height:.05pt;visibility:visible;mso-wrap-style:square;mso-width-percent:0;mso-height-percent:0;mso-left-percent:-10001;mso-top-percent:-10001;mso-position-horizontal:absolute;mso-position-horizontal-relative:char;mso-position-vertical:absolute;mso-position-vertical-relative:line;mso-width-percent:0;mso-height-percent:0;mso-left-percent:-10001;mso-top-percent:-10001;v-text-anchor:top" filled="f">
             <o:lock v:ext="edit" rotation="t" aspectratio="t" verticies="t" text="t" shapetype="t"/>
             <w10:anchorlock/>
           </v:rect>
@@ -168,63 +163,7 @@
           <w:kern w:val="0"/>
           <w14:ligatures w14:val="none"/>
         </w:rPr>
-        <w:noBreakHyphen/>
-        <w:t>upon requirements, decisions, assumptions, scope boundaries, and illustrative scenarios</w:t>
-      </w:r>
-      <w:r>
-        <w:rPr>
-          <w:rFonts w:ascii="Segoe UI" w:eastAsia="Times New Roman" w:hAnsi="Segoe UI" w:cs="Segoe UI"/>
-          <w:color w:val="0D0D0D"/>
-          <w:kern w:val="0"/>
-          <w14:ligatures w14:val="none"/>
-        </w:rPr>
-        <w:t> for the AI Health Companion demo application.</w:t>
-      </w:r>
-    </w:p>
-    <w:p>
-      <w:pPr>
-        <w:shd w:val="clear" w:color="auto" w:fill="FFFFFF"/>
-        <w:spacing w:before="100" w:beforeAutospacing="1" w:after="100" w:afterAutospacing="1" w:line="240" w:lineRule="auto"/>
-        <w:rPr>
-          <w:rFonts w:ascii="Segoe UI" w:eastAsia="Times New Roman" w:hAnsi="Segoe UI" w:cs="Segoe UI"/>
-          <w:color w:val="0D0D0D"/>
-          <w:kern w:val="0"/>
-          <w14:ligatures w14:val="none"/>
-        </w:rPr>
-      </w:pPr>
-      <w:r>
-        <w:rPr>
-          <w:rFonts w:ascii="Segoe UI" w:eastAsia="Times New Roman" w:hAnsi="Segoe UI" w:cs="Segoe UI"/>
-          <w:color w:val="0D0D0D"/>
-          <w:kern w:val="0"/>
-          <w14:ligatures w14:val="none"/>
-        </w:rPr>
-        <w:t>The goal is to:</w:t>
-      </w:r>
-    </w:p>
-    <w:p>
-      <w:pPr>
-        <w:numPr>
-          <w:ilvl w:val="0"/>
-          <w:numId w:val="1"/>
-        </w:numPr>
-        <w:shd w:val="clear" w:color="auto" w:fill="FFFFFF"/>
-        <w:spacing w:after="0" w:line="240" w:lineRule="auto"/>
-        <w:rPr>
-          <w:rFonts w:ascii="Segoe UI" w:eastAsia="Times New Roman" w:hAnsi="Segoe UI" w:cs="Segoe UI"/>
-          <w:color w:val="0D0D0D"/>
-          <w:kern w:val="0"/>
-          <w14:ligatures w14:val="none"/>
-        </w:rPr>
-      </w:pPr>
-      <w:r>
-        <w:rPr>
-          <w:rFonts w:ascii="Segoe UI" w:eastAsia="Times New Roman" w:hAnsi="Segoe UI" w:cs="Segoe UI"/>
-          <w:color w:val="0D0D0D"/>
-          <w:kern w:val="0"/>
-          <w14:ligatures w14:val="none"/>
-        </w:rPr>
-        <w:t>Clearly communicate </w:t>
+        <w:t>-</w:t>
       </w:r>
       <w:r>
         <w:rPr>
@@ -235,7 +174,37 @@
           <w:kern w:val="0"/>
           <w14:ligatures w14:val="none"/>
         </w:rPr>
-        <w:t>what is being built</w:t>
+        <w:t>upon requirements, decisions, assumptions, scope boundaries, and illustrative scenarios</w:t>
+      </w:r>
+      <w:r>
+        <w:rPr>
+          <w:rFonts w:ascii="Segoe UI" w:eastAsia="Times New Roman" w:hAnsi="Segoe UI" w:cs="Segoe UI"/>
+          <w:color w:val="0D0D0D"/>
+          <w:kern w:val="0"/>
+          <w14:ligatures w14:val="none"/>
+        </w:rPr>
+        <w:t> for the AI Health Companion demo application.</w:t>
+      </w:r>
+    </w:p>
+    <w:p>
+      <w:pPr>
+        <w:shd w:val="clear" w:color="auto" w:fill="FFFFFF"/>
+        <w:spacing w:before="100" w:beforeAutospacing="1" w:after="100" w:afterAutospacing="1" w:line="240" w:lineRule="auto"/>
+        <w:rPr>
+          <w:rFonts w:ascii="Segoe UI" w:eastAsia="Times New Roman" w:hAnsi="Segoe UI" w:cs="Segoe UI"/>
+          <w:color w:val="0D0D0D"/>
+          <w:kern w:val="0"/>
+          <w14:ligatures w14:val="none"/>
+        </w:rPr>
+      </w:pPr>
+      <w:r>
+        <w:rPr>
+          <w:rFonts w:ascii="Segoe UI" w:eastAsia="Times New Roman" w:hAnsi="Segoe UI" w:cs="Segoe UI"/>
+          <w:color w:val="0D0D0D"/>
+          <w:kern w:val="0"/>
+          <w14:ligatures w14:val="none"/>
+        </w:rPr>
+        <w:t>The goal is to:</w:t>
       </w:r>
     </w:p>
     <w:p>
@@ -260,7 +229,7 @@
           <w:kern w:val="0"/>
           <w14:ligatures w14:val="none"/>
         </w:rPr>
-        <w:t>Explicitly state </w:t>
+        <w:t>Clearly communicate </w:t>
       </w:r>
       <w:r>
         <w:rPr>
@@ -271,7 +240,7 @@
           <w:kern w:val="0"/>
           <w14:ligatures w14:val="none"/>
         </w:rPr>
-        <w:t>what is NOT being built</w:t>
+        <w:t>what is being built</w:t>
       </w:r>
     </w:p>
     <w:p>
@@ -296,42 +265,7 @@
           <w:kern w:val="0"/>
           <w14:ligatures w14:val="none"/>
         </w:rPr>
-        <w:t>Prevent over</w:t>
-      </w:r>
-      <w:r>
-        <w:rPr>
-          <w:rFonts w:ascii="Segoe UI" w:eastAsia="Times New Roman" w:hAnsi="Segoe UI" w:cs="Segoe UI"/>
-          <w:color w:val="0D0D0D"/>
-          <w:kern w:val="0"/>
-          <w14:ligatures w14:val="none"/>
-        </w:rPr>
-        <w:noBreakHyphen/>
-        <w:t>engineering or hardcoded logic</w:t>
-      </w:r>
-    </w:p>
-    <w:p>
-      <w:pPr>
-        <w:numPr>
-          <w:ilvl w:val="0"/>
-          <w:numId w:val="1"/>
-        </w:numPr>
-        <w:shd w:val="clear" w:color="auto" w:fill="FFFFFF"/>
-        <w:spacing w:after="0" w:line="240" w:lineRule="auto"/>
-        <w:rPr>
-          <w:rFonts w:ascii="Segoe UI" w:eastAsia="Times New Roman" w:hAnsi="Segoe UI" w:cs="Segoe UI"/>
-          <w:color w:val="0D0D0D"/>
-          <w:kern w:val="0"/>
-          <w14:ligatures w14:val="none"/>
-        </w:rPr>
-      </w:pPr>
-      <w:r>
-        <w:rPr>
-          <w:rFonts w:ascii="Segoe UI" w:eastAsia="Times New Roman" w:hAnsi="Segoe UI" w:cs="Segoe UI"/>
-          <w:color w:val="0D0D0D"/>
-          <w:kern w:val="0"/>
-          <w14:ligatures w14:val="none"/>
-        </w:rPr>
-        <w:t>Enable Cursor to implement the system correctly for a </w:t>
+        <w:t>Explicitly state </w:t>
       </w:r>
       <w:r>
         <w:rPr>
@@ -342,37 +276,75 @@
           <w:kern w:val="0"/>
           <w14:ligatures w14:val="none"/>
         </w:rPr>
-        <w:t>demo/MVP</w:t>
-      </w:r>
-      <w:r>
-        <w:rPr>
-          <w:rFonts w:ascii="Segoe UI" w:eastAsia="Times New Roman" w:hAnsi="Segoe UI" w:cs="Segoe UI"/>
-          <w:color w:val="0D0D0D"/>
-          <w:kern w:val="0"/>
-          <w14:ligatures w14:val="none"/>
-        </w:rPr>
-        <w:t>, not production</w:t>
-      </w:r>
-    </w:p>
-    <w:p>
-      <w:pPr>
-        <w:shd w:val="clear" w:color="auto" w:fill="FFFFFF"/>
-        <w:spacing w:beforeAutospacing="1" w:after="0" w:afterAutospacing="1" w:line="240" w:lineRule="auto"/>
-        <w:rPr>
-          <w:rFonts w:ascii="Segoe UI" w:eastAsia="Times New Roman" w:hAnsi="Segoe UI" w:cs="Segoe UI"/>
-          <w:color w:val="0D0D0D"/>
-          <w:kern w:val="0"/>
-          <w14:ligatures w14:val="none"/>
-        </w:rPr>
-      </w:pPr>
-      <w:r>
-        <w:rPr>
-          <w:rFonts w:ascii="Segoe UI" w:eastAsia="Times New Roman" w:hAnsi="Segoe UI" w:cs="Segoe UI"/>
-          <w:color w:val="0D0D0D"/>
-          <w:kern w:val="0"/>
-          <w14:ligatures w14:val="none"/>
-        </w:rPr>
-        <w:t>This is a </w:t>
+        <w:t>what is NOT being built</w:t>
+      </w:r>
+    </w:p>
+    <w:p>
+      <w:pPr>
+        <w:numPr>
+          <w:ilvl w:val="0"/>
+          <w:numId w:val="1"/>
+        </w:numPr>
+        <w:shd w:val="clear" w:color="auto" w:fill="FFFFFF"/>
+        <w:spacing w:after="0" w:line="240" w:lineRule="auto"/>
+        <w:rPr>
+          <w:rFonts w:ascii="Segoe UI" w:eastAsia="Times New Roman" w:hAnsi="Segoe UI" w:cs="Segoe UI"/>
+          <w:color w:val="0D0D0D"/>
+          <w:kern w:val="0"/>
+          <w14:ligatures w14:val="none"/>
+        </w:rPr>
+      </w:pPr>
+      <w:r>
+        <w:rPr>
+          <w:rFonts w:ascii="Segoe UI" w:eastAsia="Times New Roman" w:hAnsi="Segoe UI" w:cs="Segoe UI"/>
+          <w:color w:val="0D0D0D"/>
+          <w:kern w:val="0"/>
+          <w14:ligatures w14:val="none"/>
+        </w:rPr>
+        <w:t>Prevent over</w:t>
+      </w:r>
+      <w:r>
+        <w:rPr>
+          <w:rFonts w:ascii="Segoe UI" w:eastAsia="Times New Roman" w:hAnsi="Segoe UI" w:cs="Segoe UI"/>
+          <w:color w:val="0D0D0D"/>
+          <w:kern w:val="0"/>
+          <w14:ligatures w14:val="none"/>
+        </w:rPr>
+        <w:t>-</w:t>
+      </w:r>
+      <w:r>
+        <w:rPr>
+          <w:rFonts w:ascii="Segoe UI" w:eastAsia="Times New Roman" w:hAnsi="Segoe UI" w:cs="Segoe UI"/>
+          <w:color w:val="0D0D0D"/>
+          <w:kern w:val="0"/>
+          <w14:ligatures w14:val="none"/>
+        </w:rPr>
+        <w:t>engineering or hardcoded logic</w:t>
+      </w:r>
+    </w:p>
+    <w:p>
+      <w:pPr>
+        <w:numPr>
+          <w:ilvl w:val="0"/>
+          <w:numId w:val="1"/>
+        </w:numPr>
+        <w:shd w:val="clear" w:color="auto" w:fill="FFFFFF"/>
+        <w:spacing w:after="0" w:line="240" w:lineRule="auto"/>
+        <w:rPr>
+          <w:rFonts w:ascii="Segoe UI" w:eastAsia="Times New Roman" w:hAnsi="Segoe UI" w:cs="Segoe UI"/>
+          <w:color w:val="0D0D0D"/>
+          <w:kern w:val="0"/>
+          <w14:ligatures w14:val="none"/>
+        </w:rPr>
+      </w:pPr>
+      <w:r>
+        <w:rPr>
+          <w:rFonts w:ascii="Segoe UI" w:eastAsia="Times New Roman" w:hAnsi="Segoe UI" w:cs="Segoe UI"/>
+          <w:color w:val="0D0D0D"/>
+          <w:kern w:val="0"/>
+          <w14:ligatures w14:val="none"/>
+        </w:rPr>
+        <w:t>Enable Cursor to implement the system correctly for a </w:t>
       </w:r>
       <w:r>
         <w:rPr>
@@ -383,7 +355,37 @@
           <w:kern w:val="0"/>
           <w14:ligatures w14:val="none"/>
         </w:rPr>
-        <w:t>capability</w:t>
+        <w:t>demo/MVP</w:t>
+      </w:r>
+      <w:r>
+        <w:rPr>
+          <w:rFonts w:ascii="Segoe UI" w:eastAsia="Times New Roman" w:hAnsi="Segoe UI" w:cs="Segoe UI"/>
+          <w:color w:val="0D0D0D"/>
+          <w:kern w:val="0"/>
+          <w14:ligatures w14:val="none"/>
+        </w:rPr>
+        <w:t>, not production</w:t>
+      </w:r>
+    </w:p>
+    <w:p>
+      <w:pPr>
+        <w:shd w:val="clear" w:color="auto" w:fill="FFFFFF"/>
+        <w:spacing w:beforeAutospacing="1" w:after="0" w:afterAutospacing="1" w:line="240" w:lineRule="auto"/>
+        <w:rPr>
+          <w:rFonts w:ascii="Segoe UI" w:eastAsia="Times New Roman" w:hAnsi="Segoe UI" w:cs="Segoe UI"/>
+          <w:color w:val="0D0D0D"/>
+          <w:kern w:val="0"/>
+          <w14:ligatures w14:val="none"/>
+        </w:rPr>
+      </w:pPr>
+      <w:r>
+        <w:rPr>
+          <w:rFonts w:ascii="Segoe UI" w:eastAsia="Times New Roman" w:hAnsi="Segoe UI" w:cs="Segoe UI"/>
+          <w:color w:val="0D0D0D"/>
+          <w:kern w:val="0"/>
+          <w14:ligatures w14:val="none"/>
+        </w:rPr>
+        <w:t>This is a </w:t>
       </w:r>
       <w:r>
         <w:rPr>
@@ -394,7 +396,28 @@
           <w:kern w:val="0"/>
           <w14:ligatures w14:val="none"/>
         </w:rPr>
-        <w:noBreakHyphen/>
+        <w:t>capability</w:t>
+      </w:r>
+      <w:r>
+        <w:rPr>
+          <w:rFonts w:ascii="Segoe UI" w:eastAsia="Times New Roman" w:hAnsi="Segoe UI" w:cs="Segoe UI"/>
+          <w:b/>
+          <w:bCs/>
+          <w:color w:val="0D0D0D"/>
+          <w:kern w:val="0"/>
+          <w14:ligatures w14:val="none"/>
+        </w:rPr>
+        <w:t>-</w:t>
+      </w:r>
+      <w:r>
+        <w:rPr>
+          <w:rFonts w:ascii="Segoe UI" w:eastAsia="Times New Roman" w:hAnsi="Segoe UI" w:cs="Segoe UI"/>
+          <w:b/>
+          <w:bCs/>
+          <w:color w:val="0D0D0D"/>
+          <w:kern w:val="0"/>
+          <w14:ligatures w14:val="none"/>
+        </w:rPr>
         <w:t>driven demo</w:t>
       </w:r>
       <w:r>
@@ -417,13 +440,8 @@
         </w:rPr>
       </w:pPr>
       <w:r>
-        <w:rPr>
-          <w:noProof/>
-        </w:rPr>
-      </w:r>
-      <w:r>
-        <w:pict w14:anchorId="772B87A9">
-          <v:rect id="Horizontal Line 2" o:spid="_x0000_s1043" style="width:468pt;height:.05pt;visibility:visible;mso-wrap-style:square;mso-left-percent:-10001;mso-top-percent:-10001;mso-position-horizontal:absolute;mso-position-horizontal-relative:char;mso-position-vertical:absolute;mso-position-vertical-relative:line;mso-left-percent:-10001;mso-top-percent:-10001;v-text-anchor:top" o:gfxdata="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" filled="f">
+        <w:pict w14:anchorId="1FF62CB0">
+          <v:rect id="Horizontal Line 2" o:spid="_x0000_s1043" alt="" style="width:468pt;height:.05pt;visibility:visible;mso-wrap-style:square;mso-width-percent:0;mso-height-percent:0;mso-left-percent:-10001;mso-top-percent:-10001;mso-position-horizontal:absolute;mso-position-horizontal-relative:char;mso-position-vertical:absolute;mso-position-vertical-relative:line;mso-width-percent:0;mso-height-percent:0;mso-left-percent:-10001;mso-top-percent:-10001;v-text-anchor:top" filled="f">
             <o:lock v:ext="edit" rotation="t" aspectratio="t" verticies="t" text="t" shapetype="t"/>
             <w10:anchorlock/>
           </v:rect>
@@ -989,7 +1007,7 @@
           <w:noProof/>
           <w:kern w:val="0"/>
         </w:rPr>
-        <w:pict w14:anchorId="27039AEA">
+        <w:pict w14:anchorId="3517AB19">
           <v:rect id="_x0000_i1045" alt="" style="width:468pt;height:.05pt;mso-width-percent:0;mso-height-percent:0;mso-width-percent:0;mso-height-percent:0" o:hralign="center" o:hrstd="t" o:hr="t" fillcolor="#a0a0a0" stroked="f"/>
         </w:pict>
       </w:r>
@@ -1310,7 +1328,7 @@
           <w:noProof/>
           <w:kern w:val="0"/>
         </w:rPr>
-        <w:pict w14:anchorId="714EAD4B">
+        <w:pict w14:anchorId="10FC1C97">
           <v:rect id="_x0000_i1044" alt="" style="width:468pt;height:.05pt;mso-width-percent:0;mso-height-percent:0;mso-width-percent:0;mso-height-percent:0" o:hralign="center" o:hrstd="t" o:hr="t" fillcolor="#a0a0a0" stroked="f"/>
         </w:pict>
       </w:r>
@@ -1524,7 +1542,7 @@
           <w:noProof/>
           <w:kern w:val="0"/>
         </w:rPr>
-        <w:pict w14:anchorId="0A62564C">
+        <w:pict w14:anchorId="2E3691B9">
           <v:rect id="_x0000_i1043" alt="" style="width:468pt;height:.05pt;mso-width-percent:0;mso-height-percent:0;mso-width-percent:0;mso-height-percent:0" o:hralign="center" o:hrstd="t" o:hr="t" fillcolor="#a0a0a0" stroked="f"/>
         </w:pict>
       </w:r>
@@ -1836,7 +1854,7 @@
           <w:noProof/>
           <w:kern w:val="0"/>
         </w:rPr>
-        <w:pict w14:anchorId="3BCB8841">
+        <w:pict w14:anchorId="18FB79ED">
           <v:rect id="_x0000_i1042" alt="" style="width:468pt;height:.05pt;mso-width-percent:0;mso-height-percent:0;mso-width-percent:0;mso-height-percent:0" o:hralign="center" o:hrstd="t" o:hr="t" fillcolor="#a0a0a0" stroked="f"/>
         </w:pict>
       </w:r>
@@ -2168,13 +2186,8 @@
         </w:rPr>
       </w:pPr>
       <w:r>
-        <w:rPr>
-          <w:noProof/>
-        </w:rPr>
-      </w:r>
-      <w:r>
-        <w:pict w14:anchorId="0709A1B7">
-          <v:rect id="Horizontal Line 7" o:spid="_x0000_s1042" style="width:468pt;height:.05pt;visibility:visible;mso-wrap-style:square;mso-left-percent:-10001;mso-top-percent:-10001;mso-position-horizontal:absolute;mso-position-horizontal-relative:char;mso-position-vertical:absolute;mso-position-vertical-relative:line;mso-left-percent:-10001;mso-top-percent:-10001;v-text-anchor:top" o:gfxdata="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" filled="f">
+        <w:pict w14:anchorId="3BD40116">
+          <v:rect id="Horizontal Line 7" o:spid="_x0000_s1042" alt="" style="width:468pt;height:.05pt;visibility:visible;mso-wrap-style:square;mso-width-percent:0;mso-height-percent:0;mso-left-percent:-10001;mso-top-percent:-10001;mso-position-horizontal:absolute;mso-position-horizontal-relative:char;mso-position-vertical:absolute;mso-position-vertical-relative:line;mso-width-percent:0;mso-height-percent:0;mso-left-percent:-10001;mso-top-percent:-10001;v-text-anchor:top" filled="f">
             <o:lock v:ext="edit" rotation="t" aspectratio="t" verticies="t" text="t" shapetype="t"/>
             <w10:anchorlock/>
           </v:rect>
@@ -2568,13 +2581,8 @@
         </w:rPr>
       </w:pPr>
       <w:r>
-        <w:rPr>
-          <w:noProof/>
-        </w:rPr>
-      </w:r>
-      <w:r>
-        <w:pict w14:anchorId="2B14D804">
-          <v:rect id="Horizontal Line 8" o:spid="_x0000_s1041" style="width:468pt;height:.05pt;visibility:visible;mso-wrap-style:square;mso-left-percent:-10001;mso-top-percent:-10001;mso-position-horizontal:absolute;mso-position-horizontal-relative:char;mso-position-vertical:absolute;mso-position-vertical-relative:line;mso-left-percent:-10001;mso-top-percent:-10001;v-text-anchor:top" o:gfxdata="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" filled="f">
+        <w:pict w14:anchorId="406107F6">
+          <v:rect id="Horizontal Line 8" o:spid="_x0000_s1041" alt="" style="width:468pt;height:.05pt;visibility:visible;mso-wrap-style:square;mso-width-percent:0;mso-height-percent:0;mso-left-percent:-10001;mso-top-percent:-10001;mso-position-horizontal:absolute;mso-position-horizontal-relative:char;mso-position-vertical:absolute;mso-position-vertical-relative:line;mso-width-percent:0;mso-height-percent:0;mso-left-percent:-10001;mso-top-percent:-10001;v-text-anchor:top" filled="f">
             <o:lock v:ext="edit" rotation="t" aspectratio="t" verticies="t" text="t" shapetype="t"/>
             <w10:anchorlock/>
           </v:rect>
@@ -2733,6 +2741,7 @@
           <w:kern w:val="0"/>
           <w14:ligatures w14:val="none"/>
         </w:rPr>
+        <w:lastRenderedPageBreak/>
         <w:t>Diagnoses</w:t>
       </w:r>
     </w:p>
@@ -2758,7 +2767,6 @@
           <w:kern w:val="0"/>
           <w14:ligatures w14:val="none"/>
         </w:rPr>
-        <w:lastRenderedPageBreak/>
         <w:t>Encounters</w:t>
       </w:r>
     </w:p>
@@ -3305,13 +3313,8 @@
         </w:rPr>
       </w:pPr>
       <w:r>
-        <w:rPr>
-          <w:noProof/>
-        </w:rPr>
-      </w:r>
-      <w:r>
-        <w:pict w14:anchorId="2245B82E">
-          <v:rect id="Horizontal Line 9" o:spid="_x0000_s1040" style="width:468pt;height:.05pt;visibility:visible;mso-wrap-style:square;mso-left-percent:-10001;mso-top-percent:-10001;mso-position-horizontal:absolute;mso-position-horizontal-relative:char;mso-position-vertical:absolute;mso-position-vertical-relative:line;mso-left-percent:-10001;mso-top-percent:-10001;v-text-anchor:top" o:gfxdata="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" filled="f">
+        <w:pict w14:anchorId="6CE482EE">
+          <v:rect id="Horizontal Line 9" o:spid="_x0000_s1040" alt="" style="width:468pt;height:.05pt;visibility:visible;mso-wrap-style:square;mso-width-percent:0;mso-height-percent:0;mso-left-percent:-10001;mso-top-percent:-10001;mso-position-horizontal:absolute;mso-position-horizontal-relative:char;mso-position-vertical:absolute;mso-position-vertical-relative:line;mso-width-percent:0;mso-height-percent:0;mso-left-percent:-10001;mso-top-percent:-10001;v-text-anchor:top" filled="f">
             <o:lock v:ext="edit" rotation="t" aspectratio="t" verticies="t" text="t" shapetype="t"/>
             <w10:anchorlock/>
           </v:rect>
@@ -3506,6 +3509,7 @@
           <w:kern w:val="0"/>
           <w14:ligatures w14:val="none"/>
         </w:rPr>
+        <w:lastRenderedPageBreak/>
         <w:t>Extensible over time</w:t>
       </w:r>
     </w:p>
@@ -3527,7 +3531,6 @@
           <w:kern w:val="0"/>
           <w14:ligatures w14:val="none"/>
         </w:rPr>
-        <w:lastRenderedPageBreak/>
         <w:t>Adding a new tool should </w:t>
       </w:r>
       <w:r>
@@ -3561,13 +3564,8 @@
         </w:rPr>
       </w:pPr>
       <w:r>
-        <w:rPr>
-          <w:noProof/>
-        </w:rPr>
-      </w:r>
-      <w:r>
-        <w:pict w14:anchorId="21078270">
-          <v:rect id="Horizontal Line 10" o:spid="_x0000_s1039" style="width:468pt;height:.05pt;visibility:visible;mso-wrap-style:square;mso-left-percent:-10001;mso-top-percent:-10001;mso-position-horizontal:absolute;mso-position-horizontal-relative:char;mso-position-vertical:absolute;mso-position-vertical-relative:line;mso-left-percent:-10001;mso-top-percent:-10001;v-text-anchor:top" o:gfxdata="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" filled="f">
+        <w:pict w14:anchorId="33BEC107">
+          <v:rect id="Horizontal Line 10" o:spid="_x0000_s1039" alt="" style="width:468pt;height:.05pt;visibility:visible;mso-wrap-style:square;mso-width-percent:0;mso-height-percent:0;mso-left-percent:-10001;mso-top-percent:-10001;mso-position-horizontal:absolute;mso-position-horizontal-relative:char;mso-position-vertical:absolute;mso-position-vertical-relative:line;mso-width-percent:0;mso-height-percent:0;mso-left-percent:-10001;mso-top-percent:-10001;v-text-anchor:top" filled="f">
             <o:lock v:ext="edit" rotation="t" aspectratio="t" verticies="t" text="t" shapetype="t"/>
             <w10:anchorlock/>
           </v:rect>
@@ -3841,13 +3839,8 @@
         </w:rPr>
       </w:pPr>
       <w:r>
-        <w:rPr>
-          <w:noProof/>
-        </w:rPr>
-      </w:r>
-      <w:r>
-        <w:pict w14:anchorId="36EA93D5">
-          <v:rect id="Horizontal Line 11" o:spid="_x0000_s1038" style="width:468pt;height:.05pt;visibility:visible;mso-wrap-style:square;mso-left-percent:-10001;mso-top-percent:-10001;mso-position-horizontal:absolute;mso-position-horizontal-relative:char;mso-position-vertical:absolute;mso-position-vertical-relative:line;mso-left-percent:-10001;mso-top-percent:-10001;v-text-anchor:top" o:gfxdata="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" filled="f">
+        <w:pict w14:anchorId="010681CB">
+          <v:rect id="Horizontal Line 11" o:spid="_x0000_s1038" alt="" style="width:468pt;height:.05pt;visibility:visible;mso-wrap-style:square;mso-width-percent:0;mso-height-percent:0;mso-left-percent:-10001;mso-top-percent:-10001;mso-position-horizontal:absolute;mso-position-horizontal-relative:char;mso-position-vertical:absolute;mso-position-vertical-relative:line;mso-width-percent:0;mso-height-percent:0;mso-left-percent:-10001;mso-top-percent:-10001;v-text-anchor:top" filled="f">
             <o:lock v:ext="edit" rotation="t" aspectratio="t" verticies="t" text="t" shapetype="t"/>
             <w10:anchorlock/>
           </v:rect>
@@ -4077,13 +4070,8 @@
         </w:rPr>
       </w:pPr>
       <w:r>
-        <w:rPr>
-          <w:noProof/>
-        </w:rPr>
-      </w:r>
-      <w:r>
-        <w:pict w14:anchorId="58C62F11">
-          <v:rect id="Horizontal Line 12" o:spid="_x0000_s1037" style="width:468pt;height:.05pt;visibility:visible;mso-wrap-style:square;mso-left-percent:-10001;mso-top-percent:-10001;mso-position-horizontal:absolute;mso-position-horizontal-relative:char;mso-position-vertical:absolute;mso-position-vertical-relative:line;mso-left-percent:-10001;mso-top-percent:-10001;v-text-anchor:top" o:gfxdata="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" filled="f">
+        <w:pict w14:anchorId="3999E9F1">
+          <v:rect id="Horizontal Line 12" o:spid="_x0000_s1037" alt="" style="width:468pt;height:.05pt;visibility:visible;mso-wrap-style:square;mso-width-percent:0;mso-height-percent:0;mso-left-percent:-10001;mso-top-percent:-10001;mso-position-horizontal:absolute;mso-position-horizontal-relative:char;mso-position-vertical:absolute;mso-position-vertical-relative:line;mso-width-percent:0;mso-height-percent:0;mso-left-percent:-10001;mso-top-percent:-10001;v-text-anchor:top" filled="f">
             <o:lock v:ext="edit" rotation="t" aspectratio="t" verticies="t" text="t" shapetype="t"/>
             <w10:anchorlock/>
           </v:rect>
@@ -4117,6 +4105,7 @@
           <w:szCs w:val="30"/>
           <w14:ligatures w14:val="none"/>
         </w:rPr>
+        <w:lastRenderedPageBreak/>
         <w:t>11. Safety &amp; Tone</w:t>
       </w:r>
     </w:p>
@@ -4142,7 +4131,6 @@
           <w:kern w:val="0"/>
           <w14:ligatures w14:val="none"/>
         </w:rPr>
-        <w:lastRenderedPageBreak/>
         <w:t>Calm</w:t>
       </w:r>
     </w:p>
@@ -4372,13 +4360,8 @@
         </w:rPr>
       </w:pPr>
       <w:r>
-        <w:rPr>
-          <w:noProof/>
-        </w:rPr>
-      </w:r>
-      <w:r>
-        <w:pict w14:anchorId="6D1BFD28">
-          <v:rect id="Horizontal Line 13" o:spid="_x0000_s1036" style="width:468pt;height:.05pt;visibility:visible;mso-wrap-style:square;mso-left-percent:-10001;mso-top-percent:-10001;mso-position-horizontal:absolute;mso-position-horizontal-relative:char;mso-position-vertical:absolute;mso-position-vertical-relative:line;mso-left-percent:-10001;mso-top-percent:-10001;v-text-anchor:top" o:gfxdata="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" filled="f">
+        <w:pict w14:anchorId="0F320026">
+          <v:rect id="Horizontal Line 13" o:spid="_x0000_s1036" alt="" style="width:468pt;height:.05pt;visibility:visible;mso-wrap-style:square;mso-width-percent:0;mso-height-percent:0;mso-left-percent:-10001;mso-top-percent:-10001;mso-position-horizontal:absolute;mso-position-horizontal-relative:char;mso-position-vertical:absolute;mso-position-vertical-relative:line;mso-width-percent:0;mso-height-percent:0;mso-left-percent:-10001;mso-top-percent:-10001;v-text-anchor:top" filled="f">
             <o:lock v:ext="edit" rotation="t" aspectratio="t" verticies="t" text="t" shapetype="t"/>
             <w10:anchorlock/>
           </v:rect>
@@ -4678,13 +4661,8 @@
         </w:rPr>
       </w:pPr>
       <w:r>
-        <w:rPr>
-          <w:noProof/>
-        </w:rPr>
-      </w:r>
-      <w:r>
-        <w:pict w14:anchorId="12DC7C4F">
-          <v:rect id="Horizontal Line 14" o:spid="_x0000_s1035" style="width:468pt;height:.05pt;visibility:visible;mso-wrap-style:square;mso-left-percent:-10001;mso-top-percent:-10001;mso-position-horizontal:absolute;mso-position-horizontal-relative:char;mso-position-vertical:absolute;mso-position-vertical-relative:line;mso-left-percent:-10001;mso-top-percent:-10001;v-text-anchor:top" o:gfxdata="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" filled="f">
+        <w:pict w14:anchorId="27B58CCF">
+          <v:rect id="Horizontal Line 14" o:spid="_x0000_s1035" alt="" style="width:468pt;height:.05pt;visibility:visible;mso-wrap-style:square;mso-width-percent:0;mso-height-percent:0;mso-left-percent:-10001;mso-top-percent:-10001;mso-position-horizontal:absolute;mso-position-horizontal-relative:char;mso-position-vertical:absolute;mso-position-vertical-relative:line;mso-width-percent:0;mso-height-percent:0;mso-left-percent:-10001;mso-top-percent:-10001;v-text-anchor:top" filled="f">
             <o:lock v:ext="edit" rotation="t" aspectratio="t" verticies="t" text="t" shapetype="t"/>
             <w10:anchorlock/>
           </v:rect>
@@ -4866,6 +4844,7 @@
           <w:kern w:val="0"/>
           <w14:ligatures w14:val="none"/>
         </w:rPr>
+        <w:lastRenderedPageBreak/>
         <w:t>Caregiver or provider roles</w:t>
       </w:r>
     </w:p>
@@ -4926,7 +4905,6 @@
           <w:kern w:val="0"/>
           <w14:ligatures w14:val="none"/>
         </w:rPr>
-        <w:lastRenderedPageBreak/>
         <w:t>Hardcoded healthcare logic</w:t>
       </w:r>
     </w:p>
@@ -4965,13 +4943,8 @@
         </w:rPr>
       </w:pPr>
       <w:r>
-        <w:rPr>
-          <w:noProof/>
-        </w:rPr>
-      </w:r>
-      <w:r>
-        <w:pict w14:anchorId="7ADB8CB2">
-          <v:rect id="Horizontal Line 15" o:spid="_x0000_s1034" style="width:468pt;height:.05pt;visibility:visible;mso-wrap-style:square;mso-left-percent:-10001;mso-top-percent:-10001;mso-position-horizontal:absolute;mso-position-horizontal-relative:char;mso-position-vertical:absolute;mso-position-vertical-relative:line;mso-left-percent:-10001;mso-top-percent:-10001;v-text-anchor:top" o:gfxdata="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" filled="f">
+        <w:pict w14:anchorId="6E532A69">
+          <v:rect id="Horizontal Line 15" o:spid="_x0000_s1034" alt="" style="width:468pt;height:.05pt;visibility:visible;mso-wrap-style:square;mso-width-percent:0;mso-height-percent:0;mso-left-percent:-10001;mso-top-percent:-10001;mso-position-horizontal:absolute;mso-position-horizontal-relative:char;mso-position-vertical:absolute;mso-position-vertical-relative:line;mso-width-percent:0;mso-height-percent:0;mso-left-percent:-10001;mso-top-percent:-10001;v-text-anchor:top" filled="f">
             <o:lock v:ext="edit" rotation="t" aspectratio="t" verticies="t" text="t" shapetype="t"/>
             <w10:anchorlock/>
           </v:rect>
@@ -5250,13 +5223,8 @@
         </w:rPr>
       </w:pPr>
       <w:r>
-        <w:rPr>
-          <w:noProof/>
-        </w:rPr>
-      </w:r>
-      <w:r>
-        <w:pict w14:anchorId="3F338FB6">
-          <v:rect id="Horizontal Line 16" o:spid="_x0000_s1033" style="width:468pt;height:.05pt;visibility:visible;mso-wrap-style:square;mso-left-percent:-10001;mso-top-percent:-10001;mso-position-horizontal:absolute;mso-position-horizontal-relative:char;mso-position-vertical:absolute;mso-position-vertical-relative:line;mso-left-percent:-10001;mso-top-percent:-10001;v-text-anchor:top" o:gfxdata="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" filled="f">
+        <w:pict w14:anchorId="2AEC5FC7">
+          <v:rect id="Horizontal Line 16" o:spid="_x0000_s1033" alt="" style="width:468pt;height:.05pt;visibility:visible;mso-wrap-style:square;mso-width-percent:0;mso-height-percent:0;mso-left-percent:-10001;mso-top-percent:-10001;mso-position-horizontal:absolute;mso-position-horizontal-relative:char;mso-position-vertical:absolute;mso-position-vertical-relative:line;mso-width-percent:0;mso-height-percent:0;mso-left-percent:-10001;mso-top-percent:-10001;v-text-anchor:top" filled="f">
             <o:lock v:ext="edit" rotation="t" aspectratio="t" verticies="t" text="t" shapetype="t"/>
             <w10:anchorlock/>
           </v:rect>
@@ -5383,13 +5351,8 @@
         </w:rPr>
       </w:pPr>
       <w:r>
-        <w:rPr>
-          <w:noProof/>
-        </w:rPr>
-      </w:r>
-      <w:r>
-        <w:pict w14:anchorId="0A9481C6">
-          <v:rect id="Horizontal Line 17" o:spid="_x0000_s1032" style="width:468pt;height:.05pt;visibility:visible;mso-wrap-style:square;mso-left-percent:-10001;mso-top-percent:-10001;mso-position-horizontal:absolute;mso-position-horizontal-relative:char;mso-position-vertical:absolute;mso-position-vertical-relative:line;mso-left-percent:-10001;mso-top-percent:-10001;v-text-anchor:top" o:gfxdata="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" filled="f">
+        <w:pict w14:anchorId="1BFEF91F">
+          <v:rect id="Horizontal Line 17" o:spid="_x0000_s1032" alt="" style="width:468pt;height:.05pt;visibility:visible;mso-wrap-style:square;mso-width-percent:0;mso-height-percent:0;mso-left-percent:-10001;mso-top-percent:-10001;mso-position-horizontal:absolute;mso-position-horizontal-relative:char;mso-position-vertical:absolute;mso-position-vertical-relative:line;mso-width-percent:0;mso-height-percent:0;mso-left-percent:-10001;mso-top-percent:-10001;v-text-anchor:top" filled="f">
             <o:lock v:ext="edit" rotation="t" aspectratio="t" verticies="t" text="t" shapetype="t"/>
             <w10:anchorlock/>
           </v:rect>
@@ -5523,6 +5486,7 @@
           <w:kern w:val="0"/>
           <w14:ligatures w14:val="none"/>
         </w:rPr>
+        <w:lastRenderedPageBreak/>
         <w:t>LLM asks user if help is needed</w:t>
       </w:r>
     </w:p>
@@ -5569,7 +5533,6 @@
           <w:kern w:val="0"/>
           <w14:ligatures w14:val="none"/>
         </w:rPr>
-        <w:lastRenderedPageBreak/>
         <w:t>Key Assertions:</w:t>
       </w:r>
     </w:p>
@@ -5658,13 +5621,8 @@
         </w:rPr>
       </w:pPr>
       <w:r>
-        <w:rPr>
-          <w:noProof/>
-        </w:rPr>
-      </w:r>
-      <w:r>
-        <w:pict w14:anchorId="10F05799">
-          <v:rect id="Horizontal Line 18" o:spid="_x0000_s1031" style="width:468pt;height:.05pt;visibility:visible;mso-wrap-style:square;mso-left-percent:-10001;mso-top-percent:-10001;mso-position-horizontal:absolute;mso-position-horizontal-relative:char;mso-position-vertical:absolute;mso-position-vertical-relative:line;mso-left-percent:-10001;mso-top-percent:-10001;v-text-anchor:top" o:gfxdata="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" filled="f">
+        <w:pict w14:anchorId="463F3679">
+          <v:rect id="Horizontal Line 18" o:spid="_x0000_s1031" alt="" style="width:468pt;height:.05pt;visibility:visible;mso-wrap-style:square;mso-width-percent:0;mso-height-percent:0;mso-left-percent:-10001;mso-top-percent:-10001;mso-position-horizontal:absolute;mso-position-horizontal-relative:char;mso-position-vertical:absolute;mso-position-vertical-relative:line;mso-width-percent:0;mso-height-percent:0;mso-left-percent:-10001;mso-top-percent:-10001;v-text-anchor:top" filled="f">
             <o:lock v:ext="edit" rotation="t" aspectratio="t" verticies="t" text="t" shapetype="t"/>
             <w10:anchorlock/>
           </v:rect>
@@ -5907,13 +5865,8 @@
         </w:rPr>
       </w:pPr>
       <w:r>
-        <w:rPr>
-          <w:noProof/>
-        </w:rPr>
-      </w:r>
-      <w:r>
-        <w:pict w14:anchorId="0DC605A1">
-          <v:rect id="Horizontal Line 19" o:spid="_x0000_s1030" style="width:468pt;height:.05pt;visibility:visible;mso-wrap-style:square;mso-left-percent:-10001;mso-top-percent:-10001;mso-position-horizontal:absolute;mso-position-horizontal-relative:char;mso-position-vertical:absolute;mso-position-vertical-relative:line;mso-left-percent:-10001;mso-top-percent:-10001;v-text-anchor:top" o:gfxdata="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" filled="f">
+        <w:pict w14:anchorId="560BB800">
+          <v:rect id="Horizontal Line 19" o:spid="_x0000_s1030" alt="" style="width:468pt;height:.05pt;visibility:visible;mso-wrap-style:square;mso-width-percent:0;mso-height-percent:0;mso-left-percent:-10001;mso-top-percent:-10001;mso-position-horizontal:absolute;mso-position-horizontal-relative:char;mso-position-vertical:absolute;mso-position-vertical-relative:line;mso-width-percent:0;mso-height-percent:0;mso-left-percent:-10001;mso-top-percent:-10001;v-text-anchor:top" filled="f">
             <o:lock v:ext="edit" rotation="t" aspectratio="t" verticies="t" text="t" shapetype="t"/>
             <w10:anchorlock/>
           </v:rect>
@@ -6143,6 +6096,7 @@
           <w:kern w:val="0"/>
           <w14:ligatures w14:val="none"/>
         </w:rPr>
+        <w:lastRenderedPageBreak/>
         <w:t>Tool invoked intentionally</w:t>
       </w:r>
     </w:p>
@@ -6181,13 +6135,8 @@
         </w:rPr>
       </w:pPr>
       <w:r>
-        <w:rPr>
-          <w:noProof/>
-        </w:rPr>
-      </w:r>
-      <w:r>
-        <w:pict w14:anchorId="32FBB4BB">
-          <v:rect id="Horizontal Line 20" o:spid="_x0000_s1029" style="width:468pt;height:.05pt;visibility:visible;mso-wrap-style:square;mso-left-percent:-10001;mso-top-percent:-10001;mso-position-horizontal:absolute;mso-position-horizontal-relative:char;mso-position-vertical:absolute;mso-position-vertical-relative:line;mso-left-percent:-10001;mso-top-percent:-10001;v-text-anchor:top" o:gfxdata="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" filled="f">
+        <w:pict w14:anchorId="2DA58FFC">
+          <v:rect id="Horizontal Line 20" o:spid="_x0000_s1029" alt="" style="width:468pt;height:.05pt;visibility:visible;mso-wrap-style:square;mso-width-percent:0;mso-height-percent:0;mso-left-percent:-10001;mso-top-percent:-10001;mso-position-horizontal:absolute;mso-position-horizontal-relative:char;mso-position-vertical:absolute;mso-position-vertical-relative:line;mso-width-percent:0;mso-height-percent:0;mso-left-percent:-10001;mso-top-percent:-10001;v-text-anchor:top" filled="f">
             <o:lock v:ext="edit" rotation="t" aspectratio="t" verticies="t" text="t" shapetype="t"/>
             <w10:anchorlock/>
           </v:rect>
@@ -6430,13 +6379,8 @@
         </w:rPr>
       </w:pPr>
       <w:r>
-        <w:rPr>
-          <w:noProof/>
-        </w:rPr>
-      </w:r>
-      <w:r>
-        <w:pict w14:anchorId="7348787B">
-          <v:rect id="Horizontal Line 21" o:spid="_x0000_s1028" style="width:468pt;height:.05pt;visibility:visible;mso-wrap-style:square;mso-left-percent:-10001;mso-top-percent:-10001;mso-position-horizontal:absolute;mso-position-horizontal-relative:char;mso-position-vertical:absolute;mso-position-vertical-relative:line;mso-left-percent:-10001;mso-top-percent:-10001;v-text-anchor:top" o:gfxdata="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" filled="f">
+        <w:pict w14:anchorId="6638BB28">
+          <v:rect id="Horizontal Line 21" o:spid="_x0000_s1028" alt="" style="width:468pt;height:.05pt;visibility:visible;mso-wrap-style:square;mso-width-percent:0;mso-height-percent:0;mso-left-percent:-10001;mso-top-percent:-10001;mso-position-horizontal:absolute;mso-position-horizontal-relative:char;mso-position-vertical:absolute;mso-position-vertical-relative:line;mso-width-percent:0;mso-height-percent:0;mso-left-percent:-10001;mso-top-percent:-10001;v-text-anchor:top" filled="f">
             <o:lock v:ext="edit" rotation="t" aspectratio="t" verticies="t" text="t" shapetype="t"/>
             <w10:anchorlock/>
           </v:rect>
@@ -6604,13 +6548,8 @@
         </w:rPr>
       </w:pPr>
       <w:r>
-        <w:rPr>
-          <w:noProof/>
-        </w:rPr>
-      </w:r>
-      <w:r>
-        <w:pict w14:anchorId="21EA4B29">
-          <v:rect id="Horizontal Line 22" o:spid="_x0000_s1027" style="width:468pt;height:.05pt;visibility:visible;mso-wrap-style:square;mso-left-percent:-10001;mso-top-percent:-10001;mso-position-horizontal:absolute;mso-position-horizontal-relative:char;mso-position-vertical:absolute;mso-position-vertical-relative:line;mso-left-percent:-10001;mso-top-percent:-10001;v-text-anchor:top" o:gfxdata="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" filled="f">
+        <w:pict w14:anchorId="32263665">
+          <v:rect id="Horizontal Line 22" o:spid="_x0000_s1027" alt="" style="width:468pt;height:.05pt;visibility:visible;mso-wrap-style:square;mso-width-percent:0;mso-height-percent:0;mso-left-percent:-10001;mso-top-percent:-10001;mso-position-horizontal:absolute;mso-position-horizontal-relative:char;mso-position-vertical:absolute;mso-position-vertical-relative:line;mso-width-percent:0;mso-height-percent:0;mso-left-percent:-10001;mso-top-percent:-10001;v-text-anchor:top" filled="f">
             <o:lock v:ext="edit" rotation="t" aspectratio="t" verticies="t" text="t" shapetype="t"/>
             <w10:anchorlock/>
           </v:rect>
@@ -6705,6 +6644,7 @@
           <w:kern w:val="0"/>
           <w14:ligatures w14:val="none"/>
         </w:rPr>
+        <w:lastRenderedPageBreak/>
         <w:t>Cursor should </w:t>
       </w:r>
       <w:r>
@@ -6779,13 +6719,8 @@
         </w:rPr>
       </w:pPr>
       <w:r>
-        <w:rPr>
-          <w:noProof/>
-        </w:rPr>
-      </w:r>
-      <w:r>
-        <w:pict w14:anchorId="55C2AAF8">
-          <v:rect id="Horizontal Line 23" o:spid="_x0000_s1026" style="width:468pt;height:.05pt;visibility:visible;mso-wrap-style:square;mso-left-percent:-10001;mso-top-percent:-10001;mso-position-horizontal:absolute;mso-position-horizontal-relative:char;mso-position-vertical:absolute;mso-position-vertical-relative:line;mso-left-percent:-10001;mso-top-percent:-10001;v-text-anchor:top" o:gfxdata="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" filled="f">
+        <w:pict w14:anchorId="0986CCD7">
+          <v:rect id="Horizontal Line 23" o:spid="_x0000_s1026" alt="" style="width:468pt;height:.05pt;visibility:visible;mso-wrap-style:square;mso-width-percent:0;mso-height-percent:0;mso-left-percent:-10001;mso-top-percent:-10001;mso-position-horizontal:absolute;mso-position-horizontal-relative:char;mso-position-vertical:absolute;mso-position-vertical-relative:line;mso-width-percent:0;mso-height-percent:0;mso-left-percent:-10001;mso-top-percent:-10001;v-text-anchor:top" filled="f">
             <o:lock v:ext="edit" rotation="t" aspectratio="t" verticies="t" text="t" shapetype="t"/>
             <w10:anchorlock/>
           </v:rect>

</xml_diff>